<commit_message>
Finished README and Documentation
</commit_message>
<xml_diff>
--- a/To-Do_Liste-Dokumentation.docx
+++ b/To-Do_Liste-Dokumentation.docx
@@ -80,127 +80,10 @@
         <w:rPr>
           <w:b/>
           <w:bCs/>
-          <w:sz w:val="52"/>
-          <w:szCs w:val="52"/>
-        </w:rPr>
-      </w:pPr>
-      <w:r>
-        <w:rPr>
-          <w:b/>
-          <w:bCs/>
-          <w:sz w:val="52"/>
-          <w:szCs w:val="52"/>
-        </w:rPr>
-        <w:t>Inhalt:</w:t>
-      </w:r>
-    </w:p>
-    <w:p>
-      <w:pPr>
-        <w:rPr>
           <w:sz w:val="44"/>
           <w:szCs w:val="44"/>
         </w:rPr>
       </w:pPr>
-      <w:r>
-        <w:rPr>
-          <w:sz w:val="44"/>
-          <w:szCs w:val="44"/>
-        </w:rPr>
-        <w:t>--</w:t>
-      </w:r>
-      <w:proofErr w:type="spellStart"/>
-      <w:r>
-        <w:rPr>
-          <w:sz w:val="44"/>
-          <w:szCs w:val="44"/>
-        </w:rPr>
-        <w:t>Github</w:t>
-      </w:r>
-      <w:proofErr w:type="spellEnd"/>
-      <w:r>
-        <w:rPr>
-          <w:sz w:val="44"/>
-          <w:szCs w:val="44"/>
-        </w:rPr>
-        <w:t xml:space="preserve"> Fork</w:t>
-      </w:r>
-    </w:p>
-    <w:p>
-      <w:pPr>
-        <w:rPr>
-          <w:sz w:val="44"/>
-          <w:szCs w:val="44"/>
-        </w:rPr>
-      </w:pPr>
-      <w:r>
-        <w:rPr>
-          <w:sz w:val="44"/>
-          <w:szCs w:val="44"/>
-        </w:rPr>
-        <w:t>--README Datei</w:t>
-      </w:r>
-    </w:p>
-    <w:p>
-      <w:pPr>
-        <w:rPr>
-          <w:sz w:val="44"/>
-          <w:szCs w:val="44"/>
-        </w:rPr>
-      </w:pPr>
-      <w:r>
-        <w:rPr>
-          <w:sz w:val="44"/>
-          <w:szCs w:val="44"/>
-        </w:rPr>
-        <w:t>--</w:t>
-      </w:r>
-      <w:proofErr w:type="spellStart"/>
-      <w:r>
-        <w:rPr>
-          <w:sz w:val="44"/>
-          <w:szCs w:val="44"/>
-        </w:rPr>
-        <w:t>Dockerizierung</w:t>
-      </w:r>
-      <w:proofErr w:type="spellEnd"/>
-      <w:r>
-        <w:rPr>
-          <w:sz w:val="44"/>
-          <w:szCs w:val="44"/>
-        </w:rPr>
-        <w:t xml:space="preserve"> Node.js</w:t>
-      </w:r>
-    </w:p>
-    <w:p>
-      <w:pPr>
-        <w:rPr>
-          <w:sz w:val="44"/>
-          <w:szCs w:val="44"/>
-        </w:rPr>
-      </w:pPr>
-      <w:r>
-        <w:rPr>
-          <w:sz w:val="44"/>
-          <w:szCs w:val="44"/>
-        </w:rPr>
-        <w:t>--</w:t>
-      </w:r>
-      <w:proofErr w:type="spellStart"/>
-      <w:r>
-        <w:rPr>
-          <w:sz w:val="44"/>
-          <w:szCs w:val="44"/>
-        </w:rPr>
-        <w:t>Git</w:t>
-      </w:r>
-      <w:proofErr w:type="spellEnd"/>
-      <w:r>
-        <w:rPr>
-          <w:sz w:val="44"/>
-          <w:szCs w:val="44"/>
-        </w:rPr>
-        <w:t xml:space="preserve"> Workflows</w:t>
-      </w:r>
     </w:p>
     <w:p>
       <w:pPr>
@@ -222,6 +105,747 @@
         </w:rPr>
       </w:pPr>
     </w:p>
+    <w:sdt>
+      <w:sdtPr>
+        <w:rPr>
+          <w:sz w:val="40"/>
+          <w:szCs w:val="40"/>
+          <w:lang w:val="de-DE"/>
+        </w:rPr>
+        <w:id w:val="1343970903"/>
+        <w:docPartObj>
+          <w:docPartGallery w:val="Table of Contents"/>
+          <w:docPartUnique/>
+        </w:docPartObj>
+      </w:sdtPr>
+      <w:sdtEndPr>
+        <w:rPr>
+          <w:rFonts w:asciiTheme="minorHAnsi" w:eastAsiaTheme="minorHAnsi" w:hAnsiTheme="minorHAnsi" w:cstheme="minorBidi"/>
+          <w:b/>
+          <w:bCs/>
+          <w:color w:val="auto"/>
+          <w:lang w:eastAsia="en-US"/>
+          <w14:ligatures w14:val="standardContextual"/>
+        </w:rPr>
+      </w:sdtEndPr>
+      <w:sdtContent>
+        <w:p>
+          <w:pPr>
+            <w:pStyle w:val="Inhaltsverzeichnisberschrift"/>
+            <w:rPr>
+              <w:sz w:val="56"/>
+              <w:szCs w:val="56"/>
+            </w:rPr>
+          </w:pPr>
+          <w:r>
+            <w:rPr>
+              <w:sz w:val="56"/>
+              <w:szCs w:val="56"/>
+              <w:lang w:val="de-DE"/>
+            </w:rPr>
+            <w:t>Inhaltsverzeichnis</w:t>
+          </w:r>
+        </w:p>
+        <w:p>
+          <w:pPr>
+            <w:pStyle w:val="Verzeichnis1"/>
+            <w:tabs>
+              <w:tab w:val="right" w:leader="dot" w:pos="9062"/>
+            </w:tabs>
+            <w:rPr>
+              <w:rFonts w:cstheme="minorBidi"/>
+              <w:noProof/>
+              <w:kern w:val="2"/>
+              <w:sz w:val="36"/>
+              <w:szCs w:val="36"/>
+              <w14:ligatures w14:val="standardContextual"/>
+            </w:rPr>
+          </w:pPr>
+          <w:r>
+            <w:rPr>
+              <w:sz w:val="40"/>
+              <w:szCs w:val="40"/>
+            </w:rPr>
+            <w:fldChar w:fldCharType="begin"/>
+          </w:r>
+          <w:r>
+            <w:rPr>
+              <w:sz w:val="40"/>
+              <w:szCs w:val="40"/>
+            </w:rPr>
+            <w:instrText xml:space="preserve"> TOC \o "1-3" \h \z \u </w:instrText>
+          </w:r>
+          <w:r>
+            <w:rPr>
+              <w:sz w:val="40"/>
+              <w:szCs w:val="40"/>
+            </w:rPr>
+            <w:fldChar w:fldCharType="separate"/>
+          </w:r>
+          <w:hyperlink w:anchor="_Toc177558345" w:history="1">
+            <w:r>
+              <w:rPr>
+                <w:rStyle w:val="Hyperlink"/>
+                <w:noProof/>
+                <w:sz w:val="36"/>
+                <w:szCs w:val="36"/>
+              </w:rPr>
+              <w:t>Github Fork</w:t>
+            </w:r>
+            <w:r>
+              <w:rPr>
+                <w:noProof/>
+                <w:webHidden/>
+                <w:sz w:val="36"/>
+                <w:szCs w:val="36"/>
+              </w:rPr>
+              <w:tab/>
+            </w:r>
+            <w:r>
+              <w:rPr>
+                <w:noProof/>
+                <w:webHidden/>
+                <w:sz w:val="36"/>
+                <w:szCs w:val="36"/>
+              </w:rPr>
+              <w:fldChar w:fldCharType="begin"/>
+            </w:r>
+            <w:r>
+              <w:rPr>
+                <w:noProof/>
+                <w:webHidden/>
+                <w:sz w:val="36"/>
+                <w:szCs w:val="36"/>
+              </w:rPr>
+              <w:instrText xml:space="preserve"> PAGEREF _Toc177558345 \h </w:instrText>
+            </w:r>
+            <w:r>
+              <w:rPr>
+                <w:noProof/>
+                <w:webHidden/>
+                <w:sz w:val="36"/>
+                <w:szCs w:val="36"/>
+              </w:rPr>
+            </w:r>
+            <w:r>
+              <w:rPr>
+                <w:noProof/>
+                <w:webHidden/>
+                <w:sz w:val="36"/>
+                <w:szCs w:val="36"/>
+              </w:rPr>
+              <w:fldChar w:fldCharType="separate"/>
+            </w:r>
+            <w:r>
+              <w:rPr>
+                <w:noProof/>
+                <w:webHidden/>
+                <w:sz w:val="36"/>
+                <w:szCs w:val="36"/>
+              </w:rPr>
+              <w:t>2</w:t>
+            </w:r>
+            <w:r>
+              <w:rPr>
+                <w:noProof/>
+                <w:webHidden/>
+                <w:sz w:val="36"/>
+                <w:szCs w:val="36"/>
+              </w:rPr>
+              <w:fldChar w:fldCharType="end"/>
+            </w:r>
+          </w:hyperlink>
+        </w:p>
+        <w:p>
+          <w:pPr>
+            <w:pStyle w:val="Verzeichnis1"/>
+            <w:tabs>
+              <w:tab w:val="right" w:leader="dot" w:pos="9062"/>
+            </w:tabs>
+            <w:rPr>
+              <w:rFonts w:cstheme="minorBidi"/>
+              <w:noProof/>
+              <w:kern w:val="2"/>
+              <w:sz w:val="36"/>
+              <w:szCs w:val="36"/>
+              <w14:ligatures w14:val="standardContextual"/>
+            </w:rPr>
+          </w:pPr>
+          <w:hyperlink w:anchor="_Toc177558346" w:history="1">
+            <w:r>
+              <w:rPr>
+                <w:rStyle w:val="Hyperlink"/>
+                <w:noProof/>
+                <w:sz w:val="36"/>
+                <w:szCs w:val="36"/>
+              </w:rPr>
+              <w:t xml:space="preserve">README </w:t>
+            </w:r>
+            <w:r>
+              <w:rPr>
+                <w:rStyle w:val="Hyperlink"/>
+                <w:noProof/>
+                <w:sz w:val="36"/>
+                <w:szCs w:val="36"/>
+              </w:rPr>
+              <w:t>D</w:t>
+            </w:r>
+            <w:r>
+              <w:rPr>
+                <w:rStyle w:val="Hyperlink"/>
+                <w:noProof/>
+                <w:sz w:val="36"/>
+                <w:szCs w:val="36"/>
+              </w:rPr>
+              <w:t>atei</w:t>
+            </w:r>
+            <w:r>
+              <w:rPr>
+                <w:noProof/>
+                <w:webHidden/>
+                <w:sz w:val="36"/>
+                <w:szCs w:val="36"/>
+              </w:rPr>
+              <w:tab/>
+            </w:r>
+            <w:r>
+              <w:rPr>
+                <w:noProof/>
+                <w:webHidden/>
+                <w:sz w:val="36"/>
+                <w:szCs w:val="36"/>
+              </w:rPr>
+              <w:fldChar w:fldCharType="begin"/>
+            </w:r>
+            <w:r>
+              <w:rPr>
+                <w:noProof/>
+                <w:webHidden/>
+                <w:sz w:val="36"/>
+                <w:szCs w:val="36"/>
+              </w:rPr>
+              <w:instrText xml:space="preserve"> PAGEREF _Toc177558346 \h </w:instrText>
+            </w:r>
+            <w:r>
+              <w:rPr>
+                <w:noProof/>
+                <w:webHidden/>
+                <w:sz w:val="36"/>
+                <w:szCs w:val="36"/>
+              </w:rPr>
+            </w:r>
+            <w:r>
+              <w:rPr>
+                <w:noProof/>
+                <w:webHidden/>
+                <w:sz w:val="36"/>
+                <w:szCs w:val="36"/>
+              </w:rPr>
+              <w:fldChar w:fldCharType="separate"/>
+            </w:r>
+            <w:r>
+              <w:rPr>
+                <w:noProof/>
+                <w:webHidden/>
+                <w:sz w:val="36"/>
+                <w:szCs w:val="36"/>
+              </w:rPr>
+              <w:t>2</w:t>
+            </w:r>
+            <w:r>
+              <w:rPr>
+                <w:noProof/>
+                <w:webHidden/>
+                <w:sz w:val="36"/>
+                <w:szCs w:val="36"/>
+              </w:rPr>
+              <w:fldChar w:fldCharType="end"/>
+            </w:r>
+          </w:hyperlink>
+        </w:p>
+        <w:p>
+          <w:pPr>
+            <w:pStyle w:val="Verzeichnis2"/>
+            <w:tabs>
+              <w:tab w:val="right" w:leader="dot" w:pos="9062"/>
+            </w:tabs>
+            <w:rPr>
+              <w:rFonts w:cstheme="minorBidi"/>
+              <w:noProof/>
+              <w:kern w:val="2"/>
+              <w:sz w:val="36"/>
+              <w:szCs w:val="36"/>
+              <w14:ligatures w14:val="standardContextual"/>
+            </w:rPr>
+          </w:pPr>
+          <w:hyperlink w:anchor="_Toc177558347" w:history="1">
+            <w:r>
+              <w:rPr>
+                <w:rStyle w:val="Hyperlink"/>
+                <w:noProof/>
+                <w:sz w:val="36"/>
+                <w:szCs w:val="36"/>
+              </w:rPr>
+              <w:t>Erstellung der README.md</w:t>
+            </w:r>
+            <w:r>
+              <w:rPr>
+                <w:noProof/>
+                <w:webHidden/>
+                <w:sz w:val="36"/>
+                <w:szCs w:val="36"/>
+              </w:rPr>
+              <w:tab/>
+            </w:r>
+            <w:r>
+              <w:rPr>
+                <w:noProof/>
+                <w:webHidden/>
+                <w:sz w:val="36"/>
+                <w:szCs w:val="36"/>
+              </w:rPr>
+              <w:fldChar w:fldCharType="begin"/>
+            </w:r>
+            <w:r>
+              <w:rPr>
+                <w:noProof/>
+                <w:webHidden/>
+                <w:sz w:val="36"/>
+                <w:szCs w:val="36"/>
+              </w:rPr>
+              <w:instrText xml:space="preserve"> PAGEREF _Toc177558347 \h </w:instrText>
+            </w:r>
+            <w:r>
+              <w:rPr>
+                <w:noProof/>
+                <w:webHidden/>
+                <w:sz w:val="36"/>
+                <w:szCs w:val="36"/>
+              </w:rPr>
+            </w:r>
+            <w:r>
+              <w:rPr>
+                <w:noProof/>
+                <w:webHidden/>
+                <w:sz w:val="36"/>
+                <w:szCs w:val="36"/>
+              </w:rPr>
+              <w:fldChar w:fldCharType="separate"/>
+            </w:r>
+            <w:r>
+              <w:rPr>
+                <w:noProof/>
+                <w:webHidden/>
+                <w:sz w:val="36"/>
+                <w:szCs w:val="36"/>
+              </w:rPr>
+              <w:t>2</w:t>
+            </w:r>
+            <w:r>
+              <w:rPr>
+                <w:noProof/>
+                <w:webHidden/>
+                <w:sz w:val="36"/>
+                <w:szCs w:val="36"/>
+              </w:rPr>
+              <w:fldChar w:fldCharType="end"/>
+            </w:r>
+          </w:hyperlink>
+        </w:p>
+        <w:p>
+          <w:pPr>
+            <w:pStyle w:val="Verzeichnis1"/>
+            <w:tabs>
+              <w:tab w:val="right" w:leader="dot" w:pos="9062"/>
+            </w:tabs>
+            <w:rPr>
+              <w:rFonts w:cstheme="minorBidi"/>
+              <w:noProof/>
+              <w:kern w:val="2"/>
+              <w:sz w:val="36"/>
+              <w:szCs w:val="36"/>
+              <w14:ligatures w14:val="standardContextual"/>
+            </w:rPr>
+          </w:pPr>
+          <w:hyperlink w:anchor="_Toc177558348" w:history="1">
+            <w:r>
+              <w:rPr>
+                <w:rStyle w:val="Hyperlink"/>
+                <w:noProof/>
+                <w:sz w:val="36"/>
+                <w:szCs w:val="36"/>
+              </w:rPr>
+              <w:t>Dockerisierung Node.js</w:t>
+            </w:r>
+            <w:r>
+              <w:rPr>
+                <w:noProof/>
+                <w:webHidden/>
+                <w:sz w:val="36"/>
+                <w:szCs w:val="36"/>
+              </w:rPr>
+              <w:tab/>
+            </w:r>
+            <w:r>
+              <w:rPr>
+                <w:noProof/>
+                <w:webHidden/>
+                <w:sz w:val="36"/>
+                <w:szCs w:val="36"/>
+              </w:rPr>
+              <w:fldChar w:fldCharType="begin"/>
+            </w:r>
+            <w:r>
+              <w:rPr>
+                <w:noProof/>
+                <w:webHidden/>
+                <w:sz w:val="36"/>
+                <w:szCs w:val="36"/>
+              </w:rPr>
+              <w:instrText xml:space="preserve"> PAGEREF _Toc177558348 \h </w:instrText>
+            </w:r>
+            <w:r>
+              <w:rPr>
+                <w:noProof/>
+                <w:webHidden/>
+                <w:sz w:val="36"/>
+                <w:szCs w:val="36"/>
+              </w:rPr>
+            </w:r>
+            <w:r>
+              <w:rPr>
+                <w:noProof/>
+                <w:webHidden/>
+                <w:sz w:val="36"/>
+                <w:szCs w:val="36"/>
+              </w:rPr>
+              <w:fldChar w:fldCharType="separate"/>
+            </w:r>
+            <w:r>
+              <w:rPr>
+                <w:noProof/>
+                <w:webHidden/>
+                <w:sz w:val="36"/>
+                <w:szCs w:val="36"/>
+              </w:rPr>
+              <w:t>3</w:t>
+            </w:r>
+            <w:r>
+              <w:rPr>
+                <w:noProof/>
+                <w:webHidden/>
+                <w:sz w:val="36"/>
+                <w:szCs w:val="36"/>
+              </w:rPr>
+              <w:fldChar w:fldCharType="end"/>
+            </w:r>
+          </w:hyperlink>
+        </w:p>
+        <w:p>
+          <w:pPr>
+            <w:pStyle w:val="Verzeichnis1"/>
+            <w:tabs>
+              <w:tab w:val="right" w:leader="dot" w:pos="9062"/>
+            </w:tabs>
+            <w:rPr>
+              <w:rFonts w:cstheme="minorBidi"/>
+              <w:noProof/>
+              <w:kern w:val="2"/>
+              <w:sz w:val="36"/>
+              <w:szCs w:val="36"/>
+              <w14:ligatures w14:val="standardContextual"/>
+            </w:rPr>
+          </w:pPr>
+          <w:hyperlink w:anchor="_Toc177558349" w:history="1">
+            <w:r>
+              <w:rPr>
+                <w:rStyle w:val="Hyperlink"/>
+                <w:noProof/>
+                <w:sz w:val="36"/>
+                <w:szCs w:val="36"/>
+              </w:rPr>
+              <w:t>Git-Work</w:t>
+            </w:r>
+            <w:r>
+              <w:rPr>
+                <w:rStyle w:val="Hyperlink"/>
+                <w:noProof/>
+                <w:sz w:val="36"/>
+                <w:szCs w:val="36"/>
+              </w:rPr>
+              <w:t>f</w:t>
+            </w:r>
+            <w:r>
+              <w:rPr>
+                <w:rStyle w:val="Hyperlink"/>
+                <w:noProof/>
+                <w:sz w:val="36"/>
+                <w:szCs w:val="36"/>
+              </w:rPr>
+              <w:t>lows</w:t>
+            </w:r>
+            <w:r>
+              <w:rPr>
+                <w:noProof/>
+                <w:webHidden/>
+                <w:sz w:val="36"/>
+                <w:szCs w:val="36"/>
+              </w:rPr>
+              <w:tab/>
+            </w:r>
+            <w:r>
+              <w:rPr>
+                <w:noProof/>
+                <w:webHidden/>
+                <w:sz w:val="36"/>
+                <w:szCs w:val="36"/>
+              </w:rPr>
+              <w:fldChar w:fldCharType="begin"/>
+            </w:r>
+            <w:r>
+              <w:rPr>
+                <w:noProof/>
+                <w:webHidden/>
+                <w:sz w:val="36"/>
+                <w:szCs w:val="36"/>
+              </w:rPr>
+              <w:instrText xml:space="preserve"> PAGEREF _Toc177558349 \h </w:instrText>
+            </w:r>
+            <w:r>
+              <w:rPr>
+                <w:noProof/>
+                <w:webHidden/>
+                <w:sz w:val="36"/>
+                <w:szCs w:val="36"/>
+              </w:rPr>
+            </w:r>
+            <w:r>
+              <w:rPr>
+                <w:noProof/>
+                <w:webHidden/>
+                <w:sz w:val="36"/>
+                <w:szCs w:val="36"/>
+              </w:rPr>
+              <w:fldChar w:fldCharType="separate"/>
+            </w:r>
+            <w:r>
+              <w:rPr>
+                <w:noProof/>
+                <w:webHidden/>
+                <w:sz w:val="36"/>
+                <w:szCs w:val="36"/>
+              </w:rPr>
+              <w:t>3</w:t>
+            </w:r>
+            <w:r>
+              <w:rPr>
+                <w:noProof/>
+                <w:webHidden/>
+                <w:sz w:val="36"/>
+                <w:szCs w:val="36"/>
+              </w:rPr>
+              <w:fldChar w:fldCharType="end"/>
+            </w:r>
+          </w:hyperlink>
+        </w:p>
+        <w:p>
+          <w:pPr>
+            <w:pStyle w:val="Verzeichnis1"/>
+            <w:tabs>
+              <w:tab w:val="right" w:leader="dot" w:pos="9062"/>
+            </w:tabs>
+            <w:rPr>
+              <w:rFonts w:cstheme="minorBidi"/>
+              <w:noProof/>
+              <w:kern w:val="2"/>
+              <w:sz w:val="36"/>
+              <w:szCs w:val="36"/>
+              <w14:ligatures w14:val="standardContextual"/>
+            </w:rPr>
+          </w:pPr>
+          <w:hyperlink w:anchor="_Toc177558350" w:history="1">
+            <w:r>
+              <w:rPr>
+                <w:rStyle w:val="Hyperlink"/>
+                <w:noProof/>
+                <w:sz w:val="36"/>
+                <w:szCs w:val="36"/>
+              </w:rPr>
+              <w:t>Zusammenfassung</w:t>
+            </w:r>
+            <w:r>
+              <w:rPr>
+                <w:noProof/>
+                <w:webHidden/>
+                <w:sz w:val="36"/>
+                <w:szCs w:val="36"/>
+              </w:rPr>
+              <w:tab/>
+            </w:r>
+            <w:r>
+              <w:rPr>
+                <w:noProof/>
+                <w:webHidden/>
+                <w:sz w:val="36"/>
+                <w:szCs w:val="36"/>
+              </w:rPr>
+              <w:fldChar w:fldCharType="begin"/>
+            </w:r>
+            <w:r>
+              <w:rPr>
+                <w:noProof/>
+                <w:webHidden/>
+                <w:sz w:val="36"/>
+                <w:szCs w:val="36"/>
+              </w:rPr>
+              <w:instrText xml:space="preserve"> PAGEREF _Toc177558350 \h </w:instrText>
+            </w:r>
+            <w:r>
+              <w:rPr>
+                <w:noProof/>
+                <w:webHidden/>
+                <w:sz w:val="36"/>
+                <w:szCs w:val="36"/>
+              </w:rPr>
+            </w:r>
+            <w:r>
+              <w:rPr>
+                <w:noProof/>
+                <w:webHidden/>
+                <w:sz w:val="36"/>
+                <w:szCs w:val="36"/>
+              </w:rPr>
+              <w:fldChar w:fldCharType="separate"/>
+            </w:r>
+            <w:r>
+              <w:rPr>
+                <w:noProof/>
+                <w:webHidden/>
+                <w:sz w:val="36"/>
+                <w:szCs w:val="36"/>
+              </w:rPr>
+              <w:t>4</w:t>
+            </w:r>
+            <w:r>
+              <w:rPr>
+                <w:noProof/>
+                <w:webHidden/>
+                <w:sz w:val="36"/>
+                <w:szCs w:val="36"/>
+              </w:rPr>
+              <w:fldChar w:fldCharType="end"/>
+            </w:r>
+          </w:hyperlink>
+        </w:p>
+        <w:p>
+          <w:pPr>
+            <w:pStyle w:val="Verzeichnis1"/>
+            <w:tabs>
+              <w:tab w:val="right" w:leader="dot" w:pos="9062"/>
+            </w:tabs>
+            <w:rPr>
+              <w:rFonts w:cstheme="minorBidi"/>
+              <w:noProof/>
+              <w:kern w:val="2"/>
+              <w:sz w:val="40"/>
+              <w:szCs w:val="40"/>
+              <w14:ligatures w14:val="standardContextual"/>
+            </w:rPr>
+          </w:pPr>
+          <w:hyperlink w:anchor="_Toc177558351" w:history="1">
+            <w:r>
+              <w:rPr>
+                <w:rStyle w:val="Hyperlink"/>
+                <w:noProof/>
+                <w:sz w:val="40"/>
+                <w:szCs w:val="40"/>
+              </w:rPr>
+              <w:t>Abbildungsverzeichnis</w:t>
+            </w:r>
+            <w:r>
+              <w:rPr>
+                <w:noProof/>
+                <w:webHidden/>
+                <w:sz w:val="40"/>
+                <w:szCs w:val="40"/>
+              </w:rPr>
+              <w:tab/>
+            </w:r>
+            <w:r>
+              <w:rPr>
+                <w:noProof/>
+                <w:webHidden/>
+                <w:sz w:val="40"/>
+                <w:szCs w:val="40"/>
+              </w:rPr>
+              <w:fldChar w:fldCharType="begin"/>
+            </w:r>
+            <w:r>
+              <w:rPr>
+                <w:noProof/>
+                <w:webHidden/>
+                <w:sz w:val="40"/>
+                <w:szCs w:val="40"/>
+              </w:rPr>
+              <w:instrText xml:space="preserve"> PAGEREF _Toc177558351 \h </w:instrText>
+            </w:r>
+            <w:r>
+              <w:rPr>
+                <w:noProof/>
+                <w:webHidden/>
+                <w:sz w:val="40"/>
+                <w:szCs w:val="40"/>
+              </w:rPr>
+            </w:r>
+            <w:r>
+              <w:rPr>
+                <w:noProof/>
+                <w:webHidden/>
+                <w:sz w:val="40"/>
+                <w:szCs w:val="40"/>
+              </w:rPr>
+              <w:fldChar w:fldCharType="separate"/>
+            </w:r>
+            <w:r>
+              <w:rPr>
+                <w:noProof/>
+                <w:webHidden/>
+                <w:sz w:val="40"/>
+                <w:szCs w:val="40"/>
+              </w:rPr>
+              <w:t>4</w:t>
+            </w:r>
+            <w:r>
+              <w:rPr>
+                <w:noProof/>
+                <w:webHidden/>
+                <w:sz w:val="40"/>
+                <w:szCs w:val="40"/>
+              </w:rPr>
+              <w:fldChar w:fldCharType="end"/>
+            </w:r>
+          </w:hyperlink>
+        </w:p>
+        <w:p>
+          <w:pPr>
+            <w:rPr>
+              <w:sz w:val="40"/>
+              <w:szCs w:val="40"/>
+            </w:rPr>
+          </w:pPr>
+          <w:r>
+            <w:rPr>
+              <w:b/>
+              <w:bCs/>
+              <w:sz w:val="40"/>
+              <w:szCs w:val="40"/>
+              <w:lang w:val="de-DE"/>
+            </w:rPr>
+            <w:fldChar w:fldCharType="end"/>
+          </w:r>
+        </w:p>
+      </w:sdtContent>
+    </w:sdt>
     <w:p>
       <w:pPr>
         <w:rPr>
@@ -244,58 +868,16 @@
     </w:p>
     <w:p>
       <w:pPr>
-        <w:rPr>
-          <w:b/>
-          <w:bCs/>
-          <w:sz w:val="44"/>
-          <w:szCs w:val="44"/>
-        </w:rPr>
-      </w:pPr>
-    </w:p>
-    <w:p>
-      <w:pPr>
-        <w:rPr>
-          <w:b/>
-          <w:bCs/>
-          <w:sz w:val="44"/>
-          <w:szCs w:val="44"/>
-        </w:rPr>
-      </w:pPr>
-    </w:p>
-    <w:p>
-      <w:pPr>
-        <w:rPr>
-          <w:b/>
-          <w:bCs/>
-          <w:sz w:val="44"/>
-          <w:szCs w:val="44"/>
-        </w:rPr>
-      </w:pPr>
-    </w:p>
-    <w:p>
-      <w:pPr>
-        <w:rPr>
-          <w:b/>
-          <w:bCs/>
-          <w:sz w:val="44"/>
-          <w:szCs w:val="44"/>
-        </w:rPr>
-      </w:pPr>
-    </w:p>
-    <w:p>
-      <w:pPr>
-        <w:rPr>
-          <w:b/>
-          <w:bCs/>
+        <w:pStyle w:val="berschrift1"/>
+        <w:rPr>
           <w:sz w:val="52"/>
           <w:szCs w:val="52"/>
         </w:rPr>
       </w:pPr>
+      <w:bookmarkStart w:id="0" w:name="_Toc177558345"/>
       <w:proofErr w:type="spellStart"/>
       <w:r>
         <w:rPr>
-          <w:b/>
-          <w:bCs/>
           <w:sz w:val="52"/>
           <w:szCs w:val="52"/>
         </w:rPr>
@@ -305,13 +887,12 @@
       <w:proofErr w:type="spellEnd"/>
       <w:r>
         <w:rPr>
-          <w:b/>
-          <w:bCs/>
           <w:sz w:val="52"/>
           <w:szCs w:val="52"/>
         </w:rPr>
         <w:t xml:space="preserve"> Fork</w:t>
       </w:r>
+      <w:bookmarkEnd w:id="0"/>
     </w:p>
     <w:p>
       <w:pPr>
@@ -343,7 +924,7 @@
         </w:rPr>
         <w:t xml:space="preserve"> erstellen: </w:t>
       </w:r>
-      <w:hyperlink r:id="rId7" w:history="1">
+      <w:hyperlink r:id="rId8" w:history="1">
         <w:r>
           <w:rPr>
             <w:rStyle w:val="Hyperlink"/>
@@ -422,7 +1003,7 @@
         </w:rPr>
         <w:t xml:space="preserve"> </w:t>
       </w:r>
-      <w:hyperlink r:id="rId8" w:history="1">
+      <w:hyperlink r:id="rId9" w:history="1">
         <w:r>
           <w:rPr>
             <w:rStyle w:val="Hyperlink"/>
@@ -450,6 +1031,194 @@
     </w:p>
     <w:p>
       <w:pPr>
+        <w:pStyle w:val="berschrift1"/>
+        <w:rPr>
+          <w:sz w:val="52"/>
+          <w:szCs w:val="52"/>
+        </w:rPr>
+      </w:pPr>
+      <w:bookmarkStart w:id="1" w:name="_Toc177558346"/>
+      <w:r>
+        <w:rPr>
+          <w:sz w:val="52"/>
+          <w:szCs w:val="52"/>
+        </w:rPr>
+        <w:t>README Datei</w:t>
+      </w:r>
+      <w:bookmarkEnd w:id="1"/>
+    </w:p>
+    <w:p>
+      <w:pPr>
+        <w:rPr>
+          <w:sz w:val="28"/>
+          <w:szCs w:val="28"/>
+        </w:rPr>
+      </w:pPr>
+      <w:r>
+        <w:rPr>
+          <w:sz w:val="28"/>
+          <w:szCs w:val="28"/>
+        </w:rPr>
+        <w:t xml:space="preserve">Ich habe eine README Datei erstellt, um sicherzustellen das alle wichtigen Informationen, die man für die Verwendung der Applikation benötigt verfasst sind. Hierfür habe ich die Programmiersprache </w:t>
+      </w:r>
+      <w:proofErr w:type="spellStart"/>
+      <w:r>
+        <w:rPr>
+          <w:sz w:val="28"/>
+          <w:szCs w:val="28"/>
+        </w:rPr>
+        <w:t>Markdown</w:t>
+      </w:r>
+      <w:proofErr w:type="spellEnd"/>
+      <w:r>
+        <w:rPr>
+          <w:sz w:val="28"/>
+          <w:szCs w:val="28"/>
+        </w:rPr>
+        <w:t xml:space="preserve"> benutzt.</w:t>
+      </w:r>
+    </w:p>
+    <w:p>
+      <w:pPr>
+        <w:rPr>
+          <w:sz w:val="28"/>
+          <w:szCs w:val="28"/>
+        </w:rPr>
+      </w:pPr>
+      <w:r>
+        <w:rPr>
+          <w:sz w:val="28"/>
+          <w:szCs w:val="28"/>
+        </w:rPr>
+        <w:t xml:space="preserve">Die Datei enthält wichtige Informationen wie die benötigten Applikationen, die Installationsschritte sowie Hinweise zur Nutzung von </w:t>
+      </w:r>
+      <w:proofErr w:type="spellStart"/>
+      <w:r>
+        <w:rPr>
+          <w:sz w:val="28"/>
+          <w:szCs w:val="28"/>
+        </w:rPr>
+        <w:t>Git</w:t>
+      </w:r>
+      <w:proofErr w:type="spellEnd"/>
+      <w:r>
+        <w:rPr>
+          <w:sz w:val="28"/>
+          <w:szCs w:val="28"/>
+        </w:rPr>
+        <w:t xml:space="preserve"> und Docker</w:t>
+      </w:r>
+      <w:r>
+        <w:rPr>
+          <w:sz w:val="28"/>
+          <w:szCs w:val="28"/>
+        </w:rPr>
+        <w:t xml:space="preserve"> und auch ein kleines FAQ</w:t>
+      </w:r>
+      <w:r>
+        <w:rPr>
+          <w:sz w:val="28"/>
+          <w:szCs w:val="28"/>
+        </w:rPr>
+        <w:t>. Ich habe die README ausführlich gestaltet sodass auch unerfahrene Nutzer meine Applikation benutzten können.</w:t>
+      </w:r>
+    </w:p>
+    <w:p>
+      <w:pPr>
+        <w:pStyle w:val="berschrift2"/>
+      </w:pPr>
+      <w:bookmarkStart w:id="2" w:name="_Toc177558347"/>
+      <w:r>
+        <w:t>Erstellung der README.md</w:t>
+      </w:r>
+      <w:bookmarkEnd w:id="2"/>
+    </w:p>
+    <w:p>
+      <w:pPr>
+        <w:rPr>
+          <w:sz w:val="28"/>
+          <w:szCs w:val="28"/>
+        </w:rPr>
+      </w:pPr>
+      <w:r>
+        <w:rPr>
+          <w:sz w:val="28"/>
+          <w:szCs w:val="28"/>
+        </w:rPr>
+        <w:t xml:space="preserve">Zunächst habe ich eine Projektbeschreibung eingefügt, die erklärt, dass es sich um eine Node.js-basierte </w:t>
+      </w:r>
+      <w:proofErr w:type="spellStart"/>
+      <w:r>
+        <w:rPr>
+          <w:sz w:val="28"/>
+          <w:szCs w:val="28"/>
+        </w:rPr>
+        <w:t>ToDo</w:t>
+      </w:r>
+      <w:proofErr w:type="spellEnd"/>
+      <w:r>
+        <w:rPr>
+          <w:sz w:val="28"/>
+          <w:szCs w:val="28"/>
+        </w:rPr>
+        <w:t>-Applikation handelt, die in einem Docker-Container läuft. Diese kurze Einführung ist wichtig, um den Zweck des Projekts zu verdeutlichen.</w:t>
+      </w:r>
+    </w:p>
+    <w:p>
+      <w:pPr>
+        <w:rPr>
+          <w:sz w:val="28"/>
+          <w:szCs w:val="28"/>
+        </w:rPr>
+      </w:pPr>
+      <w:r>
+        <w:rPr>
+          <w:sz w:val="28"/>
+          <w:szCs w:val="28"/>
+        </w:rPr>
+        <w:t xml:space="preserve">Anschließend habe ich die Voraussetzungen aufgelistet, nämlich </w:t>
+      </w:r>
+      <w:proofErr w:type="spellStart"/>
+      <w:r>
+        <w:rPr>
+          <w:sz w:val="28"/>
+          <w:szCs w:val="28"/>
+        </w:rPr>
+        <w:t>Git</w:t>
+      </w:r>
+      <w:proofErr w:type="spellEnd"/>
+      <w:r>
+        <w:rPr>
+          <w:sz w:val="28"/>
+          <w:szCs w:val="28"/>
+        </w:rPr>
+        <w:t xml:space="preserve"> und Docker. Falls diese Tools noch nicht installiert sind, habe ich Links bereitgestellt, die den Nutzer direkt zu den entsprechenden Installationsanleitungen führen</w:t>
+      </w:r>
+      <w:r>
+        <w:rPr>
+          <w:sz w:val="28"/>
+          <w:szCs w:val="28"/>
+        </w:rPr>
+        <w:t>.</w:t>
+      </w:r>
+    </w:p>
+    <w:p>
+      <w:pPr>
+        <w:rPr>
+          <w:sz w:val="28"/>
+          <w:szCs w:val="28"/>
+        </w:rPr>
+      </w:pPr>
+      <w:r>
+        <w:rPr>
+          <w:sz w:val="28"/>
+          <w:szCs w:val="28"/>
+        </w:rPr>
+        <w:t>Im Abschnitt zur Installation habe ich die Schritte detailliert beschrieben, um das Repository zu klonen und die Applikation mithilfe von Docker auszuführen. Für Nutzer, die weniger Erfahrung mit Docker haben, habe ich einen Link zur offiziellen Docker-Dokumentation eingefügt, um eine genaue Anleitung zur Containerisierung der Node.js-Anwendung zu bieten.</w:t>
+      </w:r>
+    </w:p>
+    <w:p>
+      <w:pPr>
         <w:rPr>
           <w:b/>
           <w:bCs/>
@@ -457,438 +1226,797 @@
           <w:szCs w:val="52"/>
         </w:rPr>
       </w:pPr>
-      <w:r>
+    </w:p>
+    <w:p>
+      <w:pPr>
+        <w:pStyle w:val="berschrift1"/>
+        <w:rPr>
+          <w:sz w:val="52"/>
+          <w:szCs w:val="52"/>
+        </w:rPr>
+      </w:pPr>
+      <w:bookmarkStart w:id="3" w:name="_Toc177558348"/>
+      <w:proofErr w:type="spellStart"/>
+      <w:r>
+        <w:rPr>
+          <w:sz w:val="52"/>
+          <w:szCs w:val="52"/>
+        </w:rPr>
+        <w:lastRenderedPageBreak/>
+        <w:t>Dockeri</w:t>
+      </w:r>
+      <w:r>
+        <w:rPr>
+          <w:sz w:val="52"/>
+          <w:szCs w:val="52"/>
+        </w:rPr>
+        <w:t>s</w:t>
+      </w:r>
+      <w:r>
+        <w:rPr>
+          <w:sz w:val="52"/>
+          <w:szCs w:val="52"/>
+        </w:rPr>
+        <w:t>ierung</w:t>
+      </w:r>
+      <w:proofErr w:type="spellEnd"/>
+      <w:r>
+        <w:rPr>
+          <w:sz w:val="52"/>
+          <w:szCs w:val="52"/>
+        </w:rPr>
+        <w:t xml:space="preserve"> Node.js</w:t>
+      </w:r>
+      <w:bookmarkEnd w:id="3"/>
+    </w:p>
+    <w:p>
+      <w:pPr>
+        <w:rPr>
+          <w:sz w:val="28"/>
+          <w:szCs w:val="28"/>
+        </w:rPr>
+      </w:pPr>
+      <w:r>
+        <w:rPr>
+          <w:sz w:val="28"/>
+          <w:szCs w:val="28"/>
+        </w:rPr>
+        <w:t xml:space="preserve">Mithilfe der Anleitung auf der </w:t>
+      </w:r>
+      <w:r>
+        <w:rPr>
+          <w:sz w:val="28"/>
+          <w:szCs w:val="28"/>
+        </w:rPr>
+        <w:t>Docker Website (</w:t>
+      </w:r>
+      <w:hyperlink r:id="rId10" w:history="1">
+        <w:r>
+          <w:rPr>
+            <w:rStyle w:val="Hyperlink"/>
+            <w:sz w:val="28"/>
+            <w:szCs w:val="28"/>
+          </w:rPr>
+          <w:t>https://docs.docker.com/guides/language/nodejs/containerize/</w:t>
+        </w:r>
+      </w:hyperlink>
+      <w:r>
+        <w:rPr>
+          <w:sz w:val="28"/>
+          <w:szCs w:val="28"/>
+        </w:rPr>
+        <w:t xml:space="preserve">) </w:t>
+      </w:r>
+      <w:r>
+        <w:rPr>
+          <w:sz w:val="28"/>
+          <w:szCs w:val="28"/>
+        </w:rPr>
+        <w:t xml:space="preserve">konnte ich die Node.js-Applikation erfolgreich in einem Docker-Container </w:t>
+      </w:r>
+      <w:r>
+        <w:rPr>
+          <w:sz w:val="28"/>
+          <w:szCs w:val="28"/>
+        </w:rPr>
+        <w:t>hochladen</w:t>
+      </w:r>
+      <w:r>
+        <w:rPr>
+          <w:sz w:val="28"/>
+          <w:szCs w:val="28"/>
+        </w:rPr>
+        <w:t xml:space="preserve">. Die Schritte der Anleitung führten mich durch die Erstellung der notwendigen Docker-Konfigurationsdateien und den Aufbau eines Docker-Images. Nach dem Erstellen und Starten des Containers war die Applikation über den Link </w:t>
+      </w:r>
+      <w:hyperlink r:id="rId11" w:tgtFrame="_new" w:history="1">
+        <w:r>
+          <w:rPr>
+            <w:rStyle w:val="Hyperlink"/>
+            <w:sz w:val="28"/>
+            <w:szCs w:val="28"/>
+          </w:rPr>
+          <w:t>http://localhost:3000/</w:t>
+        </w:r>
+      </w:hyperlink>
+      <w:r>
+        <w:rPr>
+          <w:sz w:val="28"/>
+          <w:szCs w:val="28"/>
+        </w:rPr>
+        <w:t xml:space="preserve"> erreichbar</w:t>
+      </w:r>
+      <w:r>
+        <w:rPr>
+          <w:sz w:val="28"/>
+          <w:szCs w:val="28"/>
+        </w:rPr>
+        <w:t>. Beim ersten versuch hatten wir noch ein paar Fehlermeldungen</w:t>
+      </w:r>
+      <w:r>
+        <w:rPr>
+          <w:sz w:val="28"/>
+          <w:szCs w:val="28"/>
+        </w:rPr>
+        <w:t xml:space="preserve">. Das Problem schien bei </w:t>
+      </w:r>
+      <w:proofErr w:type="spellStart"/>
+      <w:r>
+        <w:rPr>
+          <w:sz w:val="28"/>
+          <w:szCs w:val="28"/>
+        </w:rPr>
+        <w:t>Git</w:t>
+      </w:r>
+      <w:proofErr w:type="spellEnd"/>
+      <w:r>
+        <w:rPr>
+          <w:sz w:val="28"/>
+          <w:szCs w:val="28"/>
+        </w:rPr>
+        <w:t xml:space="preserve"> zu liegen also nutzten wir die Eingabeaufforderung von Windows. Ich habe dies auch dem README hinzugefügt, um unerfahrenen Nutzern zu helfen.</w:t>
+      </w:r>
+    </w:p>
+    <w:p>
+      <w:pPr>
+        <w:rPr>
+          <w:sz w:val="28"/>
+          <w:szCs w:val="28"/>
+        </w:rPr>
+      </w:pPr>
+      <w:r>
+        <w:rPr>
+          <w:sz w:val="28"/>
+          <w:szCs w:val="28"/>
+        </w:rPr>
+        <w:drawing>
+          <wp:anchor distT="0" distB="0" distL="114300" distR="114300" simplePos="0" relativeHeight="251658240" behindDoc="1" locked="0" layoutInCell="1" allowOverlap="1" wp14:anchorId="21FEE8A4" wp14:editId="412D19C8">
+            <wp:simplePos x="0" y="0"/>
+            <wp:positionH relativeFrom="margin">
+              <wp:posOffset>-635</wp:posOffset>
+            </wp:positionH>
+            <wp:positionV relativeFrom="paragraph">
+              <wp:posOffset>334010</wp:posOffset>
+            </wp:positionV>
+            <wp:extent cx="3227070" cy="1777365"/>
+            <wp:effectExtent l="0" t="0" r="0" b="0"/>
+            <wp:wrapTight wrapText="bothSides">
+              <wp:wrapPolygon edited="0">
+                <wp:start x="0" y="0"/>
+                <wp:lineTo x="0" y="21299"/>
+                <wp:lineTo x="21421" y="21299"/>
+                <wp:lineTo x="21421" y="0"/>
+                <wp:lineTo x="0" y="0"/>
+              </wp:wrapPolygon>
+            </wp:wrapTight>
+            <wp:docPr id="1655633167" name="Grafik 1" descr="Ein Bild, das Text, Screenshot, Schrift enthält.&#10;&#10;Automatisch generierte Beschreibung"/>
+            <wp:cNvGraphicFramePr>
+              <a:graphicFrameLocks xmlns:a="http://schemas.openxmlformats.org/drawingml/2006/main" noChangeAspect="1"/>
+            </wp:cNvGraphicFramePr>
+            <a:graphic xmlns:a="http://schemas.openxmlformats.org/drawingml/2006/main">
+              <a:graphicData uri="http://schemas.openxmlformats.org/drawingml/2006/picture">
+                <pic:pic xmlns:pic="http://schemas.openxmlformats.org/drawingml/2006/picture">
+                  <pic:nvPicPr>
+                    <pic:cNvPr id="1655633167" name="Grafik 1" descr="Ein Bild, das Text, Screenshot, Schrift enthält.&#10;&#10;Automatisch generierte Beschreibung"/>
+                    <pic:cNvPicPr/>
+                  </pic:nvPicPr>
+                  <pic:blipFill>
+                    <a:blip r:embed="rId12" cstate="print">
+                      <a:extLst>
+                        <a:ext uri="{28A0092B-C50C-407E-A947-70E740481C1C}">
+                          <a14:useLocalDpi xmlns:a14="http://schemas.microsoft.com/office/drawing/2010/main" val="0"/>
+                        </a:ext>
+                      </a:extLst>
+                    </a:blip>
+                    <a:stretch>
+                      <a:fillRect/>
+                    </a:stretch>
+                  </pic:blipFill>
+                  <pic:spPr>
+                    <a:xfrm>
+                      <a:off x="0" y="0"/>
+                      <a:ext cx="3227070" cy="1777365"/>
+                    </a:xfrm>
+                    <a:prstGeom prst="rect">
+                      <a:avLst/>
+                    </a:prstGeom>
+                  </pic:spPr>
+                </pic:pic>
+              </a:graphicData>
+            </a:graphic>
+            <wp14:sizeRelH relativeFrom="margin">
+              <wp14:pctWidth>0</wp14:pctWidth>
+            </wp14:sizeRelH>
+            <wp14:sizeRelV relativeFrom="margin">
+              <wp14:pctHeight>0</wp14:pctHeight>
+            </wp14:sizeRelV>
+          </wp:anchor>
+        </w:drawing>
+      </w:r>
+    </w:p>
+    <w:p>
+      <w:pPr>
+        <w:rPr>
+          <w:sz w:val="28"/>
+          <w:szCs w:val="28"/>
+        </w:rPr>
+      </w:pPr>
+      <w:r>
+        <w:rPr>
+          <w:sz w:val="28"/>
+          <w:szCs w:val="28"/>
+        </w:rPr>
+        <w:drawing>
+          <wp:anchor distT="0" distB="0" distL="114300" distR="114300" simplePos="0" relativeHeight="251659264" behindDoc="1" locked="0" layoutInCell="1" allowOverlap="1" wp14:anchorId="2638E280" wp14:editId="750CAFF8">
+            <wp:simplePos x="0" y="0"/>
+            <wp:positionH relativeFrom="margin">
+              <wp:posOffset>3420745</wp:posOffset>
+            </wp:positionH>
+            <wp:positionV relativeFrom="paragraph">
+              <wp:posOffset>288925</wp:posOffset>
+            </wp:positionV>
+            <wp:extent cx="2651760" cy="643890"/>
+            <wp:effectExtent l="0" t="0" r="0" b="3810"/>
+            <wp:wrapTight wrapText="bothSides">
+              <wp:wrapPolygon edited="0">
+                <wp:start x="0" y="0"/>
+                <wp:lineTo x="0" y="21089"/>
+                <wp:lineTo x="21414" y="21089"/>
+                <wp:lineTo x="21414" y="0"/>
+                <wp:lineTo x="0" y="0"/>
+              </wp:wrapPolygon>
+            </wp:wrapTight>
+            <wp:docPr id="375728031" name="Grafik 1" descr="Ein Bild, das Text, Screenshot, Schrift enthält.&#10;&#10;Automatisch generierte Beschreibung"/>
+            <wp:cNvGraphicFramePr>
+              <a:graphicFrameLocks xmlns:a="http://schemas.openxmlformats.org/drawingml/2006/main" noChangeAspect="1"/>
+            </wp:cNvGraphicFramePr>
+            <a:graphic xmlns:a="http://schemas.openxmlformats.org/drawingml/2006/main">
+              <a:graphicData uri="http://schemas.openxmlformats.org/drawingml/2006/picture">
+                <pic:pic xmlns:pic="http://schemas.openxmlformats.org/drawingml/2006/picture">
+                  <pic:nvPicPr>
+                    <pic:cNvPr id="375728031" name="Grafik 1" descr="Ein Bild, das Text, Screenshot, Schrift enthält.&#10;&#10;Automatisch generierte Beschreibung"/>
+                    <pic:cNvPicPr/>
+                  </pic:nvPicPr>
+                  <pic:blipFill>
+                    <a:blip r:embed="rId13" cstate="print">
+                      <a:extLst>
+                        <a:ext uri="{28A0092B-C50C-407E-A947-70E740481C1C}">
+                          <a14:useLocalDpi xmlns:a14="http://schemas.microsoft.com/office/drawing/2010/main" val="0"/>
+                        </a:ext>
+                      </a:extLst>
+                    </a:blip>
+                    <a:stretch>
+                      <a:fillRect/>
+                    </a:stretch>
+                  </pic:blipFill>
+                  <pic:spPr>
+                    <a:xfrm>
+                      <a:off x="0" y="0"/>
+                      <a:ext cx="2651760" cy="643890"/>
+                    </a:xfrm>
+                    <a:prstGeom prst="rect">
+                      <a:avLst/>
+                    </a:prstGeom>
+                  </pic:spPr>
+                </pic:pic>
+              </a:graphicData>
+            </a:graphic>
+            <wp14:sizeRelH relativeFrom="margin">
+              <wp14:pctWidth>0</wp14:pctWidth>
+            </wp14:sizeRelH>
+            <wp14:sizeRelV relativeFrom="margin">
+              <wp14:pctHeight>0</wp14:pctHeight>
+            </wp14:sizeRelV>
+          </wp:anchor>
+        </w:drawing>
+      </w:r>
+    </w:p>
+    <w:p>
+      <w:pPr>
+        <w:rPr>
+          <w:sz w:val="18"/>
+          <w:szCs w:val="18"/>
+        </w:rPr>
+      </w:pPr>
+      <w:r>
+        <w:rPr>
+          <w:sz w:val="28"/>
+          <w:szCs w:val="28"/>
+        </w:rPr>
+        <w:t xml:space="preserve">   </w:t>
+      </w:r>
+      <w:r>
+        <w:rPr>
+          <w:sz w:val="18"/>
+          <w:szCs w:val="18"/>
+        </w:rPr>
+        <w:t>Funktionierender Code</w:t>
+      </w:r>
+    </w:p>
+    <w:p>
+      <w:pPr>
+        <w:rPr>
+          <w:sz w:val="28"/>
+          <w:szCs w:val="28"/>
+        </w:rPr>
+      </w:pPr>
+    </w:p>
+    <w:p>
+      <w:pPr>
+        <w:rPr>
+          <w:sz w:val="18"/>
+          <w:szCs w:val="18"/>
+        </w:rPr>
+      </w:pPr>
+    </w:p>
+    <w:p>
+      <w:pPr>
+        <w:rPr>
+          <w:sz w:val="18"/>
+          <w:szCs w:val="18"/>
+        </w:rPr>
+      </w:pPr>
+      <w:r>
+        <w:rPr>
+          <w:sz w:val="18"/>
+          <w:szCs w:val="18"/>
+        </w:rPr>
+        <w:t xml:space="preserve">Fehlermeldungen im </w:t>
+      </w:r>
+      <w:proofErr w:type="spellStart"/>
+      <w:r>
+        <w:rPr>
+          <w:sz w:val="18"/>
+          <w:szCs w:val="18"/>
+        </w:rPr>
+        <w:t>Git</w:t>
+      </w:r>
+      <w:proofErr w:type="spellEnd"/>
+      <w:r>
+        <w:rPr>
+          <w:sz w:val="18"/>
+          <w:szCs w:val="18"/>
+        </w:rPr>
+        <w:t xml:space="preserve"> beim ersten Versuch mit Docker</w:t>
+      </w:r>
+    </w:p>
+    <w:p>
+      <w:pPr>
+        <w:rPr>
+          <w:sz w:val="28"/>
+          <w:szCs w:val="28"/>
+        </w:rPr>
+      </w:pPr>
+    </w:p>
+    <w:p>
+      <w:pPr>
+        <w:pStyle w:val="berschrift1"/>
+        <w:rPr>
+          <w:sz w:val="52"/>
+          <w:szCs w:val="52"/>
+        </w:rPr>
+      </w:pPr>
+      <w:bookmarkStart w:id="4" w:name="_Toc177558349"/>
+      <w:proofErr w:type="spellStart"/>
+      <w:r>
+        <w:rPr>
+          <w:sz w:val="52"/>
+          <w:szCs w:val="52"/>
+        </w:rPr>
+        <w:t>Git</w:t>
+      </w:r>
+      <w:proofErr w:type="spellEnd"/>
+      <w:r>
+        <w:rPr>
+          <w:sz w:val="52"/>
+          <w:szCs w:val="52"/>
+        </w:rPr>
+        <w:t>-Workflows</w:t>
+      </w:r>
+      <w:bookmarkEnd w:id="4"/>
+    </w:p>
+    <w:p>
+      <w:pPr>
+        <w:rPr>
+          <w:sz w:val="28"/>
+          <w:szCs w:val="28"/>
+        </w:rPr>
+      </w:pPr>
+      <w:r>
+        <w:rPr>
+          <w:sz w:val="28"/>
+          <w:szCs w:val="28"/>
+        </w:rPr>
+        <w:t>Ich</w:t>
+      </w:r>
+      <w:r>
+        <w:rPr>
+          <w:sz w:val="28"/>
+          <w:szCs w:val="28"/>
+        </w:rPr>
+        <w:t xml:space="preserve"> habe regelmä</w:t>
+      </w:r>
+      <w:r>
+        <w:rPr>
+          <w:sz w:val="28"/>
+          <w:szCs w:val="28"/>
+        </w:rPr>
+        <w:t>ss</w:t>
+      </w:r>
+      <w:r>
+        <w:rPr>
+          <w:sz w:val="28"/>
+          <w:szCs w:val="28"/>
+        </w:rPr>
+        <w:t xml:space="preserve">ig </w:t>
+      </w:r>
+      <w:proofErr w:type="spellStart"/>
+      <w:r>
+        <w:rPr>
+          <w:sz w:val="28"/>
+          <w:szCs w:val="28"/>
+        </w:rPr>
+        <w:t>Branches</w:t>
+      </w:r>
+      <w:proofErr w:type="spellEnd"/>
+      <w:r>
+        <w:rPr>
+          <w:sz w:val="28"/>
+          <w:szCs w:val="28"/>
+        </w:rPr>
+        <w:t xml:space="preserve"> erstellt und </w:t>
+      </w:r>
+      <w:r>
+        <w:rPr>
+          <w:sz w:val="28"/>
+          <w:szCs w:val="28"/>
+        </w:rPr>
+        <w:t xml:space="preserve">meine </w:t>
+      </w:r>
+      <w:r>
+        <w:rPr>
+          <w:sz w:val="28"/>
+          <w:szCs w:val="28"/>
+        </w:rPr>
+        <w:t xml:space="preserve">Arbeit durch </w:t>
+      </w:r>
+      <w:proofErr w:type="spellStart"/>
+      <w:r>
+        <w:rPr>
+          <w:sz w:val="28"/>
+          <w:szCs w:val="28"/>
+        </w:rPr>
+        <w:t>Commits</w:t>
+      </w:r>
+      <w:proofErr w:type="spellEnd"/>
+      <w:r>
+        <w:rPr>
+          <w:sz w:val="28"/>
+          <w:szCs w:val="28"/>
+        </w:rPr>
+        <w:t xml:space="preserve"> und </w:t>
+      </w:r>
+      <w:proofErr w:type="spellStart"/>
+      <w:r>
+        <w:rPr>
+          <w:sz w:val="28"/>
+          <w:szCs w:val="28"/>
+        </w:rPr>
+        <w:t>Pushes</w:t>
+      </w:r>
+      <w:proofErr w:type="spellEnd"/>
+      <w:r>
+        <w:rPr>
+          <w:sz w:val="28"/>
+          <w:szCs w:val="28"/>
+        </w:rPr>
+        <w:t xml:space="preserve"> auf GitHub aktu</w:t>
+      </w:r>
+      <w:r>
+        <w:rPr>
+          <w:sz w:val="28"/>
+          <w:szCs w:val="28"/>
+        </w:rPr>
+        <w:t>alisiert</w:t>
+      </w:r>
+      <w:r>
+        <w:rPr>
+          <w:sz w:val="28"/>
+          <w:szCs w:val="28"/>
+        </w:rPr>
+        <w:t>. Sinnvolle Commit-Nachrichten wurden verwendet, um den Fortschritt klar zu dokumentieren und eine nachvollziehbare Historie der Änderungen zu gewährleisten.</w:t>
+      </w:r>
+    </w:p>
+    <w:p>
+      <w:pPr>
+        <w:rPr>
+          <w:sz w:val="28"/>
+          <w:szCs w:val="28"/>
+        </w:rPr>
+      </w:pPr>
+    </w:p>
+    <w:p>
+      <w:pPr>
+        <w:rPr>
+          <w:sz w:val="28"/>
+          <w:szCs w:val="28"/>
+        </w:rPr>
+      </w:pPr>
+    </w:p>
+    <w:p>
+      <w:pPr>
+        <w:pStyle w:val="berschrift1"/>
+        <w:rPr>
+          <w:sz w:val="52"/>
+          <w:szCs w:val="52"/>
+        </w:rPr>
+      </w:pPr>
+      <w:bookmarkStart w:id="5" w:name="_Toc177558350"/>
+      <w:r>
+        <w:rPr>
+          <w:sz w:val="52"/>
+          <w:szCs w:val="52"/>
+        </w:rPr>
+        <w:lastRenderedPageBreak/>
+        <w:t>Zusammenfassung</w:t>
+      </w:r>
+      <w:bookmarkEnd w:id="5"/>
+    </w:p>
+    <w:p>
+      <w:pPr>
+        <w:rPr>
+          <w:sz w:val="28"/>
+          <w:szCs w:val="28"/>
+        </w:rPr>
+      </w:pPr>
+      <w:r>
+        <w:rPr>
+          <w:sz w:val="28"/>
+          <w:szCs w:val="28"/>
+        </w:rPr>
+        <w:t>In dieser Dokumentation haben wir die wesentlichen Schritte zur Einrichtung und Nutzung des Node.js-Projekts beschrieben. Zu Beginn wurde ein Fork des GitHub-</w:t>
+      </w:r>
+      <w:proofErr w:type="spellStart"/>
+      <w:r>
+        <w:rPr>
+          <w:sz w:val="28"/>
+          <w:szCs w:val="28"/>
+        </w:rPr>
+        <w:t>Repositories</w:t>
+      </w:r>
+      <w:proofErr w:type="spellEnd"/>
+      <w:r>
+        <w:rPr>
+          <w:sz w:val="28"/>
+          <w:szCs w:val="28"/>
+        </w:rPr>
+        <w:t xml:space="preserve"> erstellt und auf den lokalen Computer geklont. Anschliessend wurde eine umfassende README.md-Datei erstellt, die alle notwendigen Informationen zur Nutzung der Applikation bietet, einschließlich Installationsanleitungen und Links zu weiteren Ressourcen.</w:t>
+      </w:r>
+    </w:p>
+    <w:p>
+      <w:pPr>
+        <w:rPr>
+          <w:sz w:val="28"/>
+          <w:szCs w:val="28"/>
+        </w:rPr>
+      </w:pPr>
+      <w:r>
+        <w:rPr>
+          <w:sz w:val="28"/>
+          <w:szCs w:val="28"/>
+        </w:rPr>
+        <w:t xml:space="preserve">Die Node.js-Applikation wurde erfolgreich in einem Docker-Container bereitgestellt, wobei die offiziellen Docker-Anleitungen verwendet wurden. Trotz anfänglicher </w:t>
+      </w:r>
+      <w:proofErr w:type="spellStart"/>
+      <w:r>
+        <w:rPr>
+          <w:sz w:val="28"/>
+          <w:szCs w:val="28"/>
+        </w:rPr>
+        <w:t>Git</w:t>
+      </w:r>
+      <w:proofErr w:type="spellEnd"/>
+      <w:r>
+        <w:rPr>
+          <w:sz w:val="28"/>
+          <w:szCs w:val="28"/>
+        </w:rPr>
+        <w:t>-Probleme konnte die Applikation schliesslich über den vorgesehenen Link erreicht werden. Abschliessend wurden durch regelmä</w:t>
+      </w:r>
+      <w:r>
+        <w:rPr>
+          <w:sz w:val="28"/>
+          <w:szCs w:val="28"/>
+        </w:rPr>
+        <w:t>ss</w:t>
+      </w:r>
+      <w:r>
+        <w:rPr>
+          <w:sz w:val="28"/>
+          <w:szCs w:val="28"/>
+        </w:rPr>
+        <w:t xml:space="preserve">ige </w:t>
+      </w:r>
+      <w:proofErr w:type="spellStart"/>
+      <w:r>
+        <w:rPr>
+          <w:sz w:val="28"/>
+          <w:szCs w:val="28"/>
+        </w:rPr>
+        <w:t>Branches</w:t>
+      </w:r>
+      <w:proofErr w:type="spellEnd"/>
+      <w:r>
+        <w:rPr>
+          <w:sz w:val="28"/>
+          <w:szCs w:val="28"/>
+        </w:rPr>
+        <w:t xml:space="preserve">, </w:t>
+      </w:r>
+      <w:proofErr w:type="spellStart"/>
+      <w:r>
+        <w:rPr>
+          <w:sz w:val="28"/>
+          <w:szCs w:val="28"/>
+        </w:rPr>
+        <w:t>Commits</w:t>
+      </w:r>
+      <w:proofErr w:type="spellEnd"/>
+      <w:r>
+        <w:rPr>
+          <w:sz w:val="28"/>
+          <w:szCs w:val="28"/>
+        </w:rPr>
+        <w:t xml:space="preserve"> und </w:t>
+      </w:r>
+      <w:proofErr w:type="spellStart"/>
+      <w:r>
+        <w:rPr>
+          <w:sz w:val="28"/>
+          <w:szCs w:val="28"/>
+        </w:rPr>
+        <w:t>Pushes</w:t>
+      </w:r>
+      <w:proofErr w:type="spellEnd"/>
+      <w:r>
+        <w:rPr>
+          <w:sz w:val="28"/>
+          <w:szCs w:val="28"/>
+        </w:rPr>
+        <w:t xml:space="preserve"> auf GitHub eine klare Dokumentation und Nachverfolgbarkeit der Änderungen gewährleistet.</w:t>
+      </w:r>
+    </w:p>
+    <w:p>
+      <w:pPr>
+        <w:rPr>
+          <w:b/>
+          <w:bCs/>
+          <w:sz w:val="80"/>
+          <w:szCs w:val="80"/>
+        </w:rPr>
+      </w:pPr>
+    </w:p>
+    <w:p>
+      <w:pPr>
         <w:rPr>
           <w:b/>
           <w:bCs/>
           <w:sz w:val="52"/>
           <w:szCs w:val="52"/>
         </w:rPr>
-        <w:t>README Datei</w:t>
-      </w:r>
-    </w:p>
-    <w:p>
-      <w:pPr>
-        <w:rPr>
-          <w:sz w:val="28"/>
-          <w:szCs w:val="28"/>
-        </w:rPr>
-      </w:pPr>
-      <w:r>
-        <w:rPr>
-          <w:sz w:val="28"/>
-          <w:szCs w:val="28"/>
-        </w:rPr>
-        <w:t xml:space="preserve">Ich habe eine README Datei erstellt, um sicherzustellen das alle wichtigen Informationen, die man für die Verwendung der Applikation benötigt verfasst sind. Hierfür habe ich die Programmiersprache </w:t>
-      </w:r>
-      <w:proofErr w:type="spellStart"/>
-      <w:r>
-        <w:rPr>
-          <w:sz w:val="28"/>
-          <w:szCs w:val="28"/>
-        </w:rPr>
-        <w:t>Markdown</w:t>
-      </w:r>
-      <w:proofErr w:type="spellEnd"/>
-      <w:r>
-        <w:rPr>
-          <w:sz w:val="28"/>
-          <w:szCs w:val="28"/>
-        </w:rPr>
-        <w:t xml:space="preserve"> benutzt.</w:t>
-      </w:r>
-    </w:p>
-    <w:p>
-      <w:pPr>
-        <w:rPr>
-          <w:sz w:val="28"/>
-          <w:szCs w:val="28"/>
-        </w:rPr>
-      </w:pPr>
-      <w:r>
-        <w:rPr>
-          <w:sz w:val="28"/>
-          <w:szCs w:val="28"/>
-        </w:rPr>
-        <w:t xml:space="preserve">Die Datei enthält wichtige Informationen wie die benötigten Applikationen, die Installationsschritte sowie Hinweise zur Nutzung von </w:t>
-      </w:r>
-      <w:proofErr w:type="spellStart"/>
-      <w:r>
-        <w:rPr>
-          <w:sz w:val="28"/>
-          <w:szCs w:val="28"/>
-        </w:rPr>
-        <w:t>Git</w:t>
-      </w:r>
-      <w:proofErr w:type="spellEnd"/>
-      <w:r>
-        <w:rPr>
-          <w:sz w:val="28"/>
-          <w:szCs w:val="28"/>
-        </w:rPr>
-        <w:t xml:space="preserve"> und Docker. Ich habe die README ausführlich gestaltet sodass auch unerfahrene Nutzer meine Applikation benutzten können.</w:t>
-      </w:r>
-    </w:p>
-    <w:p>
-      <w:pPr>
-        <w:rPr>
-          <w:b/>
-          <w:bCs/>
-          <w:sz w:val="32"/>
-          <w:szCs w:val="32"/>
-        </w:rPr>
-      </w:pPr>
-      <w:r>
-        <w:rPr>
-          <w:b/>
-          <w:bCs/>
-          <w:sz w:val="32"/>
-          <w:szCs w:val="32"/>
-        </w:rPr>
-        <w:t>Erstellung der README.md</w:t>
-      </w:r>
-    </w:p>
-    <w:p>
-      <w:pPr>
-        <w:rPr>
-          <w:sz w:val="28"/>
-          <w:szCs w:val="28"/>
-        </w:rPr>
-      </w:pPr>
-      <w:r>
-        <w:rPr>
-          <w:sz w:val="28"/>
-          <w:szCs w:val="28"/>
-        </w:rPr>
-        <w:t xml:space="preserve">Zunächst habe ich eine Projektbeschreibung eingefügt, die erklärt, dass es sich um eine Node.js-basierte </w:t>
-      </w:r>
-      <w:proofErr w:type="spellStart"/>
-      <w:r>
-        <w:rPr>
-          <w:sz w:val="28"/>
-          <w:szCs w:val="28"/>
-        </w:rPr>
-        <w:t>ToDo</w:t>
-      </w:r>
-      <w:proofErr w:type="spellEnd"/>
-      <w:r>
-        <w:rPr>
-          <w:sz w:val="28"/>
-          <w:szCs w:val="28"/>
-        </w:rPr>
-        <w:t>-Applikation handelt, die in einem Docker-Container läuft. Diese kurze Einführung ist wichtig, um den Zweck des Projekts zu verdeutlichen.</w:t>
-      </w:r>
-    </w:p>
-    <w:p>
-      <w:pPr>
-        <w:rPr>
-          <w:sz w:val="28"/>
-          <w:szCs w:val="28"/>
-        </w:rPr>
-      </w:pPr>
-      <w:r>
-        <w:rPr>
-          <w:sz w:val="28"/>
-          <w:szCs w:val="28"/>
-        </w:rPr>
-        <w:t xml:space="preserve">Anschließend habe ich die Voraussetzungen aufgelistet, nämlich </w:t>
-      </w:r>
-      <w:proofErr w:type="spellStart"/>
-      <w:r>
-        <w:rPr>
-          <w:sz w:val="28"/>
-          <w:szCs w:val="28"/>
-        </w:rPr>
-        <w:t>Git</w:t>
-      </w:r>
-      <w:proofErr w:type="spellEnd"/>
-      <w:r>
-        <w:rPr>
-          <w:sz w:val="28"/>
-          <w:szCs w:val="28"/>
-        </w:rPr>
-        <w:t xml:space="preserve"> und Docker. Falls diese Tools noch nicht installiert sind, habe ich Links bereitgestellt, die den Nutzer direkt zu den entsprechenden Installationsanleitungen führen</w:t>
-      </w:r>
-      <w:r>
-        <w:rPr>
-          <w:sz w:val="28"/>
-          <w:szCs w:val="28"/>
-        </w:rPr>
-        <w:t>.</w:t>
-      </w:r>
-    </w:p>
-    <w:p>
-      <w:pPr>
-        <w:rPr>
-          <w:sz w:val="28"/>
-          <w:szCs w:val="28"/>
-        </w:rPr>
-      </w:pPr>
-      <w:r>
-        <w:rPr>
-          <w:sz w:val="28"/>
-          <w:szCs w:val="28"/>
-        </w:rPr>
-        <w:t>Im Abschnitt zur Installation habe ich die Schritte detailliert beschrieben, um das Repository zu klonen und die Applikation mithilfe von Docker auszuführen. Für Nutzer, die weniger Erfahrung mit Docker haben, habe ich einen Link zur offiziellen Docker-Dokumentation eingefügt, um eine genaue Anleitung zur Containerisierung der Node.js-Anwendung zu bieten.</w:t>
-      </w:r>
-    </w:p>
-    <w:p>
-      <w:pPr>
-        <w:rPr>
-          <w:b/>
-          <w:bCs/>
+      </w:pPr>
+    </w:p>
+    <w:p>
+      <w:pPr>
+        <w:pStyle w:val="berschrift1"/>
+        <w:rPr>
           <w:sz w:val="52"/>
           <w:szCs w:val="52"/>
         </w:rPr>
       </w:pPr>
-    </w:p>
-    <w:p>
-      <w:pPr>
-        <w:rPr>
-          <w:b/>
-          <w:bCs/>
+      <w:bookmarkStart w:id="6" w:name="_Toc177558351"/>
+      <w:r>
+        <w:rPr>
           <w:sz w:val="52"/>
           <w:szCs w:val="52"/>
         </w:rPr>
-      </w:pPr>
+        <w:t>Abbildungsverzeichnis</w:t>
+      </w:r>
+      <w:bookmarkEnd w:id="6"/>
+    </w:p>
+    <w:p>
+      <w:pPr>
+        <w:rPr>
+          <w:bCs/>
+          <w:sz w:val="28"/>
+          <w:szCs w:val="28"/>
+        </w:rPr>
+      </w:pPr>
+      <w:r>
+        <w:rPr>
+          <w:bCs/>
+          <w:sz w:val="28"/>
+          <w:szCs w:val="28"/>
+        </w:rPr>
+        <w:t xml:space="preserve">Abbildung 1: </w:t>
+      </w:r>
+      <w:r>
+        <w:rPr>
+          <w:sz w:val="28"/>
+          <w:szCs w:val="28"/>
+        </w:rPr>
+        <w:t xml:space="preserve">Fehlermeldungen im </w:t>
+      </w:r>
       <w:proofErr w:type="spellStart"/>
       <w:r>
         <w:rPr>
-          <w:b/>
+          <w:sz w:val="28"/>
+          <w:szCs w:val="28"/>
+        </w:rPr>
+        <w:t>Git</w:t>
+      </w:r>
+      <w:proofErr w:type="spellEnd"/>
+      <w:r>
+        <w:rPr>
+          <w:sz w:val="28"/>
+          <w:szCs w:val="28"/>
+        </w:rPr>
+        <w:t xml:space="preserve"> beim ersten Versuch mit Docker</w:t>
+      </w:r>
+      <w:r>
+        <w:rPr>
+          <w:sz w:val="28"/>
+          <w:szCs w:val="28"/>
+        </w:rPr>
+        <w:t xml:space="preserve"> (S. 3)</w:t>
+      </w:r>
+    </w:p>
+    <w:p>
+      <w:pPr>
+        <w:rPr>
+          <w:sz w:val="18"/>
+          <w:szCs w:val="18"/>
+        </w:rPr>
+      </w:pPr>
+      <w:r>
+        <w:rPr>
+          <w:sz w:val="28"/>
+          <w:szCs w:val="28"/>
+        </w:rPr>
+        <w:t>Abbildung 2: Funktionierender Code (S. 3)</w:t>
+      </w:r>
+    </w:p>
+    <w:p>
+      <w:pPr>
+        <w:rPr>
           <w:bCs/>
-          <w:sz w:val="52"/>
-          <w:szCs w:val="52"/>
-        </w:rPr>
-        <w:lastRenderedPageBreak/>
-        <w:t>Dockerizierung</w:t>
-      </w:r>
-      <w:proofErr w:type="spellEnd"/>
-      <w:r>
-        <w:rPr>
-          <w:b/>
-          <w:bCs/>
-          <w:sz w:val="52"/>
-          <w:szCs w:val="52"/>
-        </w:rPr>
-        <w:t xml:space="preserve"> Node.js</w:t>
-      </w:r>
-    </w:p>
-    <w:p>
-      <w:pPr>
-        <w:rPr>
-          <w:sz w:val="28"/>
-          <w:szCs w:val="28"/>
-        </w:rPr>
-      </w:pPr>
-    </w:p>
-    <w:p>
-      <w:pPr>
-        <w:rPr>
-          <w:sz w:val="28"/>
-          <w:szCs w:val="28"/>
-        </w:rPr>
-      </w:pPr>
-    </w:p>
-    <w:p>
-      <w:pPr>
-        <w:rPr>
-          <w:sz w:val="28"/>
-          <w:szCs w:val="28"/>
-        </w:rPr>
-      </w:pPr>
-    </w:p>
-    <w:p>
-      <w:pPr>
-        <w:rPr>
-          <w:sz w:val="28"/>
-          <w:szCs w:val="28"/>
-        </w:rPr>
-      </w:pPr>
-    </w:p>
-    <w:p>
-      <w:pPr>
-        <w:rPr>
-          <w:sz w:val="28"/>
-          <w:szCs w:val="28"/>
-        </w:rPr>
-      </w:pPr>
-    </w:p>
-    <w:p>
-      <w:pPr>
-        <w:rPr>
-          <w:sz w:val="28"/>
-          <w:szCs w:val="28"/>
-        </w:rPr>
-      </w:pPr>
-    </w:p>
-    <w:p>
-      <w:pPr>
-        <w:rPr>
-          <w:sz w:val="28"/>
-          <w:szCs w:val="28"/>
-        </w:rPr>
-      </w:pPr>
-    </w:p>
-    <w:p>
-      <w:pPr>
-        <w:rPr>
-          <w:b/>
-          <w:bCs/>
-          <w:sz w:val="52"/>
-          <w:szCs w:val="52"/>
-        </w:rPr>
-      </w:pPr>
-      <w:proofErr w:type="spellStart"/>
-      <w:r>
-        <w:rPr>
-          <w:b/>
-          <w:bCs/>
-          <w:sz w:val="52"/>
-          <w:szCs w:val="52"/>
-        </w:rPr>
-        <w:t>Git</w:t>
-      </w:r>
-      <w:proofErr w:type="spellEnd"/>
-      <w:r>
-        <w:rPr>
-          <w:b/>
-          <w:bCs/>
-          <w:sz w:val="52"/>
-          <w:szCs w:val="52"/>
-        </w:rPr>
-        <w:t>-Workflows</w:t>
-      </w:r>
-    </w:p>
-    <w:p>
-      <w:pPr>
-        <w:rPr>
-          <w:sz w:val="28"/>
-          <w:szCs w:val="28"/>
-        </w:rPr>
-      </w:pPr>
-      <w:r>
-        <w:rPr>
-          <w:sz w:val="28"/>
-          <w:szCs w:val="28"/>
-        </w:rPr>
-        <w:t>Ich</w:t>
-      </w:r>
-      <w:r>
-        <w:rPr>
-          <w:sz w:val="28"/>
-          <w:szCs w:val="28"/>
-        </w:rPr>
-        <w:t xml:space="preserve"> habe regelmä</w:t>
-      </w:r>
-      <w:r>
-        <w:rPr>
-          <w:sz w:val="28"/>
-          <w:szCs w:val="28"/>
-        </w:rPr>
-        <w:t>ss</w:t>
-      </w:r>
-      <w:r>
-        <w:rPr>
-          <w:sz w:val="28"/>
-          <w:szCs w:val="28"/>
-        </w:rPr>
-        <w:t xml:space="preserve">ig </w:t>
-      </w:r>
-      <w:proofErr w:type="spellStart"/>
-      <w:r>
-        <w:rPr>
-          <w:sz w:val="28"/>
-          <w:szCs w:val="28"/>
-        </w:rPr>
-        <w:t>Branches</w:t>
-      </w:r>
-      <w:proofErr w:type="spellEnd"/>
-      <w:r>
-        <w:rPr>
-          <w:sz w:val="28"/>
-          <w:szCs w:val="28"/>
-        </w:rPr>
-        <w:t xml:space="preserve"> erstellt und </w:t>
-      </w:r>
-      <w:r>
-        <w:rPr>
-          <w:sz w:val="28"/>
-          <w:szCs w:val="28"/>
-        </w:rPr>
-        <w:t xml:space="preserve">meine </w:t>
-      </w:r>
-      <w:r>
-        <w:rPr>
-          <w:sz w:val="28"/>
-          <w:szCs w:val="28"/>
-        </w:rPr>
-        <w:t xml:space="preserve">Arbeit durch </w:t>
-      </w:r>
-      <w:proofErr w:type="spellStart"/>
-      <w:r>
-        <w:rPr>
-          <w:sz w:val="28"/>
-          <w:szCs w:val="28"/>
-        </w:rPr>
-        <w:t>Commits</w:t>
-      </w:r>
-      <w:proofErr w:type="spellEnd"/>
-      <w:r>
-        <w:rPr>
-          <w:sz w:val="28"/>
-          <w:szCs w:val="28"/>
-        </w:rPr>
-        <w:t xml:space="preserve"> und </w:t>
-      </w:r>
-      <w:proofErr w:type="spellStart"/>
-      <w:r>
-        <w:rPr>
-          <w:sz w:val="28"/>
-          <w:szCs w:val="28"/>
-        </w:rPr>
-        <w:t>Pushes</w:t>
-      </w:r>
-      <w:proofErr w:type="spellEnd"/>
-      <w:r>
-        <w:rPr>
-          <w:sz w:val="28"/>
-          <w:szCs w:val="28"/>
-        </w:rPr>
-        <w:t xml:space="preserve"> auf GitHub </w:t>
-      </w:r>
-      <w:r>
-        <w:rPr>
-          <w:sz w:val="28"/>
-          <w:szCs w:val="28"/>
-        </w:rPr>
-        <w:t>aktu</w:t>
-      </w:r>
-      <w:r>
-        <w:rPr>
-          <w:sz w:val="28"/>
-          <w:szCs w:val="28"/>
-        </w:rPr>
-        <w:t>alisiert</w:t>
-      </w:r>
-      <w:r>
-        <w:rPr>
-          <w:sz w:val="28"/>
-          <w:szCs w:val="28"/>
-        </w:rPr>
-        <w:t>. Sinnvolle Commit-Nachrichten wurden verwendet, um den Fortschritt klar zu dokumentieren und eine nachvollziehbare Historie der Änderungen zu gewährleisten.</w:t>
-      </w:r>
-    </w:p>
-    <w:p>
-      <w:pPr>
-        <w:rPr>
           <w:sz w:val="28"/>
           <w:szCs w:val="28"/>
         </w:rPr>
       </w:pPr>
     </w:p>
     <w:sectPr>
-      <w:headerReference w:type="default" r:id="rId9"/>
-      <w:footerReference w:type="default" r:id="rId10"/>
+      <w:headerReference w:type="default" r:id="rId14"/>
+      <w:footerReference w:type="default" r:id="rId15"/>
       <w:pgSz w:w="11906" w:h="16838"/>
       <w:pgMar w:top="1417" w:right="1417" w:bottom="1134" w:left="1417" w:header="720" w:footer="720" w:gutter="0"/>
       <w:cols w:space="720"/>
@@ -1624,6 +2752,7 @@
   <w:style w:type="paragraph" w:default="1" w:styleId="Standard">
     <w:name w:val="Normal"/>
     <w:qFormat/>
+    <w:rsid w:val="00A55AD2"/>
   </w:style>
   <w:style w:type="paragraph" w:styleId="berschrift1">
     <w:name w:val="heading 1"/>
@@ -1653,7 +2782,6 @@
     <w:next w:val="Standard"/>
     <w:link w:val="berschrift2Zchn"/>
     <w:uiPriority w:val="9"/>
-    <w:semiHidden/>
     <w:unhideWhenUsed/>
     <w:qFormat/>
     <w:rsid w:val="00923AF4"/>
@@ -1871,7 +2999,6 @@
     <w:basedOn w:val="Absatz-Standardschriftart"/>
     <w:link w:val="berschrift2"/>
     <w:uiPriority w:val="9"/>
-    <w:semiHidden/>
     <w:rsid w:val="00923AF4"/>
     <w:rPr>
       <w:rFonts w:asciiTheme="majorHAnsi" w:eastAsiaTheme="majorEastAsia" w:hAnsiTheme="majorHAnsi" w:cstheme="majorBidi"/>
@@ -2209,6 +3336,80 @@
     <w:rPr>
       <w:color w:val="605E5C"/>
       <w:shd w:val="clear" w:color="auto" w:fill="E1DFDD"/>
+    </w:rPr>
+  </w:style>
+  <w:style w:type="paragraph" w:styleId="Inhaltsverzeichnisberschrift">
+    <w:name w:val="TOC Heading"/>
+    <w:basedOn w:val="berschrift1"/>
+    <w:next w:val="Standard"/>
+    <w:uiPriority w:val="39"/>
+    <w:unhideWhenUsed/>
+    <w:qFormat/>
+    <w:rsid w:val="008206E7"/>
+    <w:pPr>
+      <w:spacing w:before="240" w:after="0"/>
+      <w:outlineLvl w:val="9"/>
+    </w:pPr>
+    <w:rPr>
+      <w:b w:val="0"/>
+      <w:color w:val="0F4761" w:themeColor="accent1" w:themeShade="BF"/>
+      <w:sz w:val="32"/>
+      <w:szCs w:val="32"/>
+      <w:lang w:eastAsia="de-CH"/>
+      <w14:ligatures w14:val="none"/>
+    </w:rPr>
+  </w:style>
+  <w:style w:type="paragraph" w:styleId="Verzeichnis2">
+    <w:name w:val="toc 2"/>
+    <w:basedOn w:val="Standard"/>
+    <w:next w:val="Standard"/>
+    <w:autoRedefine/>
+    <w:uiPriority w:val="39"/>
+    <w:unhideWhenUsed/>
+    <w:rsid w:val="008206E7"/>
+    <w:pPr>
+      <w:spacing w:after="100"/>
+      <w:ind w:left="220"/>
+    </w:pPr>
+    <w:rPr>
+      <w:rFonts w:eastAsiaTheme="minorEastAsia" w:cs="Times New Roman"/>
+      <w:lang w:eastAsia="de-CH"/>
+      <w14:ligatures w14:val="none"/>
+    </w:rPr>
+  </w:style>
+  <w:style w:type="paragraph" w:styleId="Verzeichnis1">
+    <w:name w:val="toc 1"/>
+    <w:basedOn w:val="Standard"/>
+    <w:next w:val="Standard"/>
+    <w:autoRedefine/>
+    <w:uiPriority w:val="39"/>
+    <w:unhideWhenUsed/>
+    <w:rsid w:val="008206E7"/>
+    <w:pPr>
+      <w:spacing w:after="100"/>
+    </w:pPr>
+    <w:rPr>
+      <w:rFonts w:eastAsiaTheme="minorEastAsia" w:cs="Times New Roman"/>
+      <w:lang w:eastAsia="de-CH"/>
+      <w14:ligatures w14:val="none"/>
+    </w:rPr>
+  </w:style>
+  <w:style w:type="paragraph" w:styleId="Verzeichnis3">
+    <w:name w:val="toc 3"/>
+    <w:basedOn w:val="Standard"/>
+    <w:next w:val="Standard"/>
+    <w:autoRedefine/>
+    <w:uiPriority w:val="39"/>
+    <w:unhideWhenUsed/>
+    <w:rsid w:val="008206E7"/>
+    <w:pPr>
+      <w:spacing w:after="100"/>
+      <w:ind w:left="440"/>
+    </w:pPr>
+    <w:rPr>
+      <w:rFonts w:eastAsiaTheme="minorEastAsia" w:cs="Times New Roman"/>
+      <w:lang w:eastAsia="de-CH"/>
+      <w14:ligatures w14:val="none"/>
     </w:rPr>
   </w:style>
 </w:styles>
@@ -2507,4 +3708,16 @@
     </a:ext>
   </a:extLst>
 </a:theme>
+</file>
+
+<file path=customXml/item1.xml><?xml version="1.0" encoding="utf-8"?>
+<b:Sources xmlns:b="http://schemas.openxmlformats.org/officeDocument/2006/bibliography" xmlns="http://schemas.openxmlformats.org/officeDocument/2006/bibliography" SelectedStyle="\APASixthEditionOfficeOnline.xsl" StyleName="APA" Version="6"/>
+</file>
+
+<file path=customXml/itemProps1.xml><?xml version="1.0" encoding="utf-8"?>
+<ds:datastoreItem xmlns:ds="http://schemas.openxmlformats.org/officeDocument/2006/customXml" ds:itemID="{EC87A6FA-721A-48D2-AF74-3E830C1CEA68}">
+  <ds:schemaRefs>
+    <ds:schemaRef ds:uri="http://schemas.openxmlformats.org/officeDocument/2006/bibliography"/>
+  </ds:schemaRefs>
+</ds:datastoreItem>
 </file>
</xml_diff>